<commit_message>
Updated iteration plan 3
</commit_message>
<xml_diff>
--- a/Documentation/Iteration Plans/Iteration Plan3 15-4-2019.docx
+++ b/Documentation/Iteration Plans/Iteration Plan3 15-4-2019.docx
@@ -969,44 +969,46 @@
                 <w:rFonts w:ascii="Arial" w:cs="Arial" w:eastAsia="Arial" w:hAnsi="Arial"/>
                 <w:rtl w:val="0"/>
               </w:rPr>
-              <w:t xml:space="preserve">Estimate times for creating tasks</w:t>
-            </w:r>
-          </w:p>
-        </w:tc>
-        <w:tc>
-          <w:tcPr/>
-          <w:p>
-            <w:pPr>
-              <w:widowControl w:val="1"/>
-              <w:spacing w:line="240" w:lineRule="auto"/>
-              <w:rPr>
-                <w:rFonts w:ascii="Arial" w:cs="Arial" w:eastAsia="Arial" w:hAnsi="Arial"/>
-              </w:rPr>
-            </w:pPr>
-            <w:r>
-              <w:rPr>
-                <w:rtl w:val="0"/>
-              </w:rPr>
-            </w:r>
-          </w:p>
-        </w:tc>
-        <w:tc>
-          <w:tcPr>
-            <w:shd w:fill="auto" w:val="clear"/>
-            <w:vAlign w:val="bottom"/>
-          </w:tcPr>
-          <w:p>
-            <w:pPr>
-              <w:widowControl w:val="1"/>
-              <w:spacing w:line="240" w:lineRule="auto"/>
-              <w:rPr>
-                <w:rFonts w:ascii="Arial" w:cs="Arial" w:eastAsia="Arial" w:hAnsi="Arial"/>
-              </w:rPr>
-            </w:pPr>
-            <w:r>
-              <w:rPr>
-                <w:rtl w:val="0"/>
-              </w:rPr>
+              <w:t xml:space="preserve">Estimate times for Future tasks</w:t>
+            </w:r>
+          </w:p>
+        </w:tc>
+        <w:tc>
+          <w:tcPr/>
+          <w:p>
+            <w:pPr>
+              <w:widowControl w:val="1"/>
+              <w:spacing w:line="240" w:lineRule="auto"/>
+              <w:rPr>
+                <w:rFonts w:ascii="Arial" w:cs="Arial" w:eastAsia="Arial" w:hAnsi="Arial"/>
+              </w:rPr>
+            </w:pPr>
+            <w:r>
+              <w:rPr>
+                <w:rtl w:val="0"/>
+              </w:rPr>
+            </w:r>
+          </w:p>
+        </w:tc>
+        <w:tc>
+          <w:tcPr>
+            <w:shd w:fill="auto" w:val="clear"/>
+            <w:vAlign w:val="bottom"/>
+          </w:tcPr>
+          <w:p>
+            <w:pPr>
+              <w:widowControl w:val="1"/>
+              <w:spacing w:line="240" w:lineRule="auto"/>
+              <w:rPr>
+                <w:rFonts w:ascii="Arial" w:cs="Arial" w:eastAsia="Arial" w:hAnsi="Arial"/>
+              </w:rPr>
+            </w:pPr>
+            <w:r>
+              <w:rPr>
+                <w:rFonts w:ascii="Arial" w:cs="Arial" w:eastAsia="Arial" w:hAnsi="Arial"/>
+                <w:rtl w:val="0"/>
+              </w:rPr>
+              <w:t xml:space="preserve">Complete</w:t>
             </w:r>
           </w:p>
         </w:tc>
@@ -1066,28 +1068,32 @@
             </w:pPr>
             <w:r>
               <w:rPr>
-                <w:rtl w:val="0"/>
-              </w:rPr>
-            </w:r>
-          </w:p>
-        </w:tc>
-        <w:tc>
-          <w:tcPr>
-            <w:shd w:fill="auto" w:val="clear"/>
-            <w:vAlign w:val="bottom"/>
-          </w:tcPr>
-          <w:p>
-            <w:pPr>
-              <w:widowControl w:val="1"/>
-              <w:spacing w:line="240" w:lineRule="auto"/>
-              <w:rPr>
-                <w:rFonts w:ascii="Arial" w:cs="Arial" w:eastAsia="Arial" w:hAnsi="Arial"/>
-              </w:rPr>
-            </w:pPr>
-            <w:r>
-              <w:rPr>
-                <w:rtl w:val="0"/>
-              </w:rPr>
+                <w:rFonts w:ascii="Arial" w:cs="Arial" w:eastAsia="Arial" w:hAnsi="Arial"/>
+                <w:rtl w:val="0"/>
+              </w:rPr>
+              <w:t xml:space="preserve">1.5</w:t>
+            </w:r>
+          </w:p>
+        </w:tc>
+        <w:tc>
+          <w:tcPr>
+            <w:shd w:fill="auto" w:val="clear"/>
+            <w:vAlign w:val="bottom"/>
+          </w:tcPr>
+          <w:p>
+            <w:pPr>
+              <w:widowControl w:val="1"/>
+              <w:spacing w:line="240" w:lineRule="auto"/>
+              <w:rPr>
+                <w:rFonts w:ascii="Arial" w:cs="Arial" w:eastAsia="Arial" w:hAnsi="Arial"/>
+              </w:rPr>
+            </w:pPr>
+            <w:r>
+              <w:rPr>
+                <w:rFonts w:ascii="Arial" w:cs="Arial" w:eastAsia="Arial" w:hAnsi="Arial"/>
+                <w:rtl w:val="0"/>
+              </w:rPr>
+              <w:t xml:space="preserve">0</w:t>
             </w:r>
           </w:p>
         </w:tc>
@@ -1132,7 +1138,7 @@
                 <w:rFonts w:ascii="Arial" w:cs="Arial" w:eastAsia="Arial" w:hAnsi="Arial"/>
                 <w:rtl w:val="0"/>
               </w:rPr>
-              <w:t xml:space="preserve">Estimate times for creating tasks</w:t>
+              <w:t xml:space="preserve">Estimate times for Future tasks</w:t>
             </w:r>
           </w:p>
         </w:tc>
@@ -1294,7 +1300,7 @@
                 <w:rFonts w:ascii="Arial" w:cs="Arial" w:eastAsia="Arial" w:hAnsi="Arial"/>
                 <w:rtl w:val="0"/>
               </w:rPr>
-              <w:t xml:space="preserve">Estimate times for creating tasks</w:t>
+              <w:t xml:space="preserve">Estimate times for Future tasks</w:t>
             </w:r>
           </w:p>
         </w:tc>
@@ -1457,7 +1463,7 @@
                 <w:rFonts w:ascii="Arial" w:cs="Arial" w:eastAsia="Arial" w:hAnsi="Arial"/>
                 <w:rtl w:val="0"/>
               </w:rPr>
-              <w:t xml:space="preserve">Estimate times for creating tasks</w:t>
+              <w:t xml:space="preserve">Estimate times for Future tasks</w:t>
             </w:r>
           </w:p>
         </w:tc>
@@ -1717,8 +1723,10 @@
             </w:pPr>
             <w:r>
               <w:rPr>
-                <w:rtl w:val="0"/>
-              </w:rPr>
+                <w:rFonts w:ascii="Arial" w:cs="Arial" w:eastAsia="Arial" w:hAnsi="Arial"/>
+                <w:rtl w:val="0"/>
+              </w:rPr>
+              <w:t xml:space="preserve">2</w:t>
             </w:r>
           </w:p>
         </w:tc>
@@ -2543,7 +2551,7 @@
       </w:tr>
       <w:tr>
         <w:trPr>
-          <w:trHeight w:val="240" w:hRule="atLeast"/>
+          <w:trHeight w:val="660" w:hRule="atLeast"/>
         </w:trPr>
         <w:tc>
           <w:tcPr/>
@@ -2679,28 +2687,32 @@
             </w:pPr>
             <w:r>
               <w:rPr>
-                <w:rtl w:val="0"/>
-              </w:rPr>
-            </w:r>
-          </w:p>
-        </w:tc>
-        <w:tc>
-          <w:tcPr>
-            <w:shd w:fill="auto" w:val="clear"/>
-            <w:vAlign w:val="bottom"/>
-          </w:tcPr>
-          <w:p>
-            <w:pPr>
-              <w:widowControl w:val="1"/>
-              <w:spacing w:line="240" w:lineRule="auto"/>
-              <w:rPr>
-                <w:rFonts w:ascii="Arial" w:cs="Arial" w:eastAsia="Arial" w:hAnsi="Arial"/>
-              </w:rPr>
-            </w:pPr>
-            <w:r>
-              <w:rPr>
-                <w:rtl w:val="0"/>
-              </w:rPr>
+                <w:rFonts w:ascii="Arial" w:cs="Arial" w:eastAsia="Arial" w:hAnsi="Arial"/>
+                <w:rtl w:val="0"/>
+              </w:rPr>
+              <w:t xml:space="preserve">.5</w:t>
+            </w:r>
+          </w:p>
+        </w:tc>
+        <w:tc>
+          <w:tcPr>
+            <w:shd w:fill="auto" w:val="clear"/>
+            <w:vAlign w:val="bottom"/>
+          </w:tcPr>
+          <w:p>
+            <w:pPr>
+              <w:widowControl w:val="1"/>
+              <w:spacing w:line="240" w:lineRule="auto"/>
+              <w:rPr>
+                <w:rFonts w:ascii="Arial" w:cs="Arial" w:eastAsia="Arial" w:hAnsi="Arial"/>
+              </w:rPr>
+            </w:pPr>
+            <w:r>
+              <w:rPr>
+                <w:rFonts w:ascii="Arial" w:cs="Arial" w:eastAsia="Arial" w:hAnsi="Arial"/>
+                <w:rtl w:val="0"/>
+              </w:rPr>
+              <w:t xml:space="preserve">0</w:t>
             </w:r>
           </w:p>
         </w:tc>
@@ -3470,6 +3482,12 @@
                 <w:vertAlign w:val="baseline"/>
               </w:rPr>
             </w:pPr>
+            <w:r>
+              <w:rPr>
+                <w:rtl w:val="0"/>
+              </w:rPr>
+              <w:t xml:space="preserve">BN</w:t>
+            </w:r>
             <w:r>
               <w:rPr>
                 <w:rtl w:val="0"/>

</xml_diff>